<commit_message>
#1 Projectbeschrijving - Thomas"
</commit_message>
<xml_diff>
--- a/Projectdossier/Template Projectdossier.docx
+++ b/Projectdossier/Template Projectdossier.docx
@@ -208,7 +208,7 @@
                             <w:szCs w:val="32"/>
                             <w:lang w:val="nl-NL"/>
                           </w:rPr>
-                          <w:t>Groepslid 1</w:t>
+                          <w:t>Thomas Vandermarliere</w:t>
                         </w:r>
                       </w:p>
                       <w:p>
@@ -232,7 +232,7 @@
                             <w:szCs w:val="32"/>
                             <w:lang w:val="nl-NL"/>
                           </w:rPr>
-                          <w:t>Groepslid 2</w:t>
+                          <w:t>Henri George</w:t>
                         </w:r>
                       </w:p>
                       <w:p>
@@ -256,31 +256,7 @@
                             <w:szCs w:val="32"/>
                             <w:lang w:val="nl-NL"/>
                           </w:rPr>
-                          <w:t>Groepslid 3</w:t>
-                        </w:r>
-                      </w:p>
-                      <w:p>
-                        <w:pPr>
-                          <w:spacing w:after="60"/>
-                          <w:rPr>
-                            <w:b/>
-                            <w:bCs/>
-                            <w:color w:val="808080" w:themeColor="text1" w:themeTint="7F"/>
-                            <w:sz w:val="32"/>
-                            <w:szCs w:val="32"/>
-                            <w:lang w:val="nl-NL"/>
-                          </w:rPr>
-                        </w:pPr>
-                        <w:r>
-                          <w:rPr>
-                            <w:b/>
-                            <w:bCs/>
-                            <w:color w:val="808080" w:themeColor="text1" w:themeTint="7F"/>
-                            <w:sz w:val="32"/>
-                            <w:szCs w:val="32"/>
-                            <w:lang w:val="nl-NL"/>
-                          </w:rPr>
-                          <w:t>(Groepslid 4)</w:t>
+                          <w:t>Maxim Maes</w:t>
                         </w:r>
                       </w:p>
                       <w:p>
@@ -1435,15 +1411,132 @@
       <w:bookmarkEnd w:id="1"/>
     </w:p>
     <w:p>
-      <w:r>
-        <w:t>Beschrijving van het idee zoals het op de projectensite toegekend is</w:t>
+      <w:pPr>
+        <w:pStyle w:val="Kop2"/>
+        <w:rPr>
+          <w:rFonts w:asciiTheme="minorHAnsi" w:eastAsiaTheme="minorHAnsi" w:hAnsiTheme="minorHAnsi" w:cstheme="minorBidi"/>
+          <w:b w:val="0"/>
+          <w:bCs w:val="0"/>
+          <w:color w:val="auto"/>
+          <w:sz w:val="22"/>
+          <w:szCs w:val="22"/>
+        </w:rPr>
+      </w:pPr>
+      <w:bookmarkStart w:id="2" w:name="_Toc273802334"/>
+      <w:r>
+        <w:rPr>
+          <w:rFonts w:asciiTheme="minorHAnsi" w:eastAsiaTheme="minorHAnsi" w:hAnsiTheme="minorHAnsi" w:cstheme="minorBidi"/>
+          <w:b w:val="0"/>
+          <w:bCs w:val="0"/>
+          <w:color w:val="auto"/>
+          <w:sz w:val="22"/>
+          <w:szCs w:val="22"/>
+        </w:rPr>
+        <w:t>Ontwikkelen van een website waarop men presentaties kan maken. Het doel hiervan is om los van een programma zoals Powerpoint, Keynote , ... een presentatie te creëren. Zowel op een pc als tablet. Een gebruiker kan een account aanmaken om de presentaties te beheren.  Ook zonder account kan men vlug een presentatie aanmaken, deze blijft dan beschikbaar voor een beperkte periode.</w:t>
+      </w:r>
+    </w:p>
+    <w:p>
+      <w:pPr>
+        <w:pStyle w:val="Kop2"/>
+        <w:rPr>
+          <w:rFonts w:asciiTheme="minorHAnsi" w:eastAsiaTheme="minorHAnsi" w:hAnsiTheme="minorHAnsi" w:cstheme="minorBidi"/>
+          <w:b w:val="0"/>
+          <w:bCs w:val="0"/>
+          <w:color w:val="auto"/>
+          <w:sz w:val="22"/>
+          <w:szCs w:val="22"/>
+        </w:rPr>
+      </w:pPr>
+      <w:r>
+        <w:rPr>
+          <w:rFonts w:asciiTheme="minorHAnsi" w:eastAsiaTheme="minorHAnsi" w:hAnsiTheme="minorHAnsi" w:cstheme="minorBidi"/>
+          <w:b w:val="0"/>
+          <w:bCs w:val="0"/>
+          <w:color w:val="auto"/>
+          <w:sz w:val="22"/>
+          <w:szCs w:val="22"/>
+        </w:rPr>
+        <w:t xml:space="preserve">Een unieke feature aan de website is dat de geregistreerde gebruikers een live presentatie kunnen starten. Hierbij krijgt men 2 vensters. Een eerste venster waarin de presentatie full screen staat. En daarnaast een 2de venster om te navigeren in de presentatie. Een concreet voorbeeld zou als volgt zijn: </w:t>
+      </w:r>
+    </w:p>
+    <w:p>
+      <w:pPr>
+        <w:pStyle w:val="Kop2"/>
+        <w:rPr>
+          <w:rFonts w:asciiTheme="minorHAnsi" w:eastAsiaTheme="minorHAnsi" w:hAnsiTheme="minorHAnsi" w:cstheme="minorBidi"/>
+          <w:b w:val="0"/>
+          <w:bCs w:val="0"/>
+          <w:i/>
+          <w:color w:val="auto"/>
+          <w:sz w:val="22"/>
+          <w:szCs w:val="22"/>
+        </w:rPr>
+      </w:pPr>
+      <w:r>
+        <w:rPr>
+          <w:rFonts w:asciiTheme="minorHAnsi" w:eastAsiaTheme="minorHAnsi" w:hAnsiTheme="minorHAnsi" w:cstheme="minorBidi"/>
+          <w:b w:val="0"/>
+          <w:bCs w:val="0"/>
+          <w:i/>
+          <w:color w:val="auto"/>
+          <w:sz w:val="22"/>
+          <w:szCs w:val="22"/>
+        </w:rPr>
+        <w:t>Een leerling die presentatie doet in een auditorium. Vooraan hangt zijn laptop aangesloten op de projector. Deze projecteert dan het full screen venster van de presentatie. Ook andere studenten in het auditorium kunnen via een link die full screen presentatie op hun laptop bekijken.</w:t>
+      </w:r>
+    </w:p>
+    <w:p>
+      <w:pPr>
+        <w:pStyle w:val="Kop2"/>
+        <w:rPr>
+          <w:rFonts w:asciiTheme="minorHAnsi" w:eastAsiaTheme="minorHAnsi" w:hAnsiTheme="minorHAnsi" w:cstheme="minorBidi"/>
+          <w:b w:val="0"/>
+          <w:bCs w:val="0"/>
+          <w:color w:val="auto"/>
+          <w:sz w:val="22"/>
+          <w:szCs w:val="22"/>
+        </w:rPr>
+      </w:pPr>
+      <w:r>
+        <w:rPr>
+          <w:rFonts w:asciiTheme="minorHAnsi" w:eastAsiaTheme="minorHAnsi" w:hAnsiTheme="minorHAnsi" w:cstheme="minorBidi"/>
+          <w:b w:val="0"/>
+          <w:bCs w:val="0"/>
+          <w:color w:val="auto"/>
+          <w:sz w:val="22"/>
+          <w:szCs w:val="22"/>
+        </w:rPr>
+        <w:t xml:space="preserve">Om dan te navigeren in de presentatie heeft de student dan bijvoorbeeld zijn smartphone of tablet in de hand met het navigatie venster. Indien op dit navigatievenster een actie aangeklikt wordt zal dit live veranderen op alle vensters van de full screen presentatie. </w:t>
+      </w:r>
+    </w:p>
+    <w:p>
+      <w:pPr>
+        <w:pStyle w:val="Kop2"/>
+        <w:rPr>
+          <w:rFonts w:asciiTheme="minorHAnsi" w:eastAsiaTheme="minorHAnsi" w:hAnsiTheme="minorHAnsi" w:cstheme="minorBidi"/>
+          <w:b w:val="0"/>
+          <w:bCs w:val="0"/>
+          <w:color w:val="auto"/>
+          <w:sz w:val="22"/>
+          <w:szCs w:val="22"/>
+        </w:rPr>
+      </w:pPr>
+      <w:r>
+        <w:rPr>
+          <w:rFonts w:asciiTheme="minorHAnsi" w:eastAsiaTheme="minorHAnsi" w:hAnsiTheme="minorHAnsi" w:cstheme="minorBidi"/>
+          <w:b w:val="0"/>
+          <w:bCs w:val="0"/>
+          <w:color w:val="auto"/>
+          <w:sz w:val="22"/>
+          <w:szCs w:val="22"/>
+        </w:rPr>
+        <w:t>Om de presentaties weer te geven zullen we gebruik maken van bestaande code, zoals bijvoorbeeld deck.js. De website zelf wordt geschreven in php. We zouden ook proberen om zoveel mogelijk in html5 werken. Zodat we ook gemakkelijk videos kunnen afspelen op iOS. Met behulp van responsive webdesign willen we de website gemakkelijk toehankelijk maken voor pc's, tablets en smartphones.</w:t>
       </w:r>
     </w:p>
     <w:p>
       <w:pPr>
         <w:pStyle w:val="Kop2"/>
       </w:pPr>
-      <w:bookmarkStart w:id="2" w:name="_Toc273802334"/>
       <w:r>
         <w:t xml:space="preserve">Uitwerken van </w:t>
       </w:r>
@@ -1454,19 +1547,58 @@
     </w:p>
     <w:p>
       <w:r>
-        <w:t>Hierin beschrijf je hoe jullie tewerk gegaan zijn bij het uitdenken van ideeën: hoeveel bijeenkomsten, gebruikte technieken. Beknopt verslag van die bijeenkomsten.</w:t>
-      </w:r>
-    </w:p>
-    <w:p>
-      <w:r>
-        <w:t>Hierin geef je zeker ook een overzicht van de alternatieve voorstellen en denkpistes (zoals gevraagd op de startsessie).</w:t>
-      </w:r>
-    </w:p>
-    <w:p>
-      <w:r>
-        <w:br w:type="page"/>
-      </w:r>
-    </w:p>
+        <w:t>Het uiteindelijke idee wijkt wat af van het originele. In dit opzicht dat het maken van een website met enkel de mogelijkheid presentaties online aan te maken niet erg innovatief is. Aangezien er al meerdere sites bestaan die dit op een professionele manier uitgewerkt hebben.</w:t>
+      </w:r>
+      <w:r>
+        <w:t xml:space="preserve"> </w:t>
+      </w:r>
+    </w:p>
+    <w:p>
+      <w:r>
+        <w:t xml:space="preserve"> Om ons project wat vernieuwend te maken zouden we het maken van presentaties eerder beschouwen als </w:t>
+      </w:r>
+      <w:r>
+        <w:t>“</w:t>
+      </w:r>
+      <w:r>
+        <w:t xml:space="preserve"> proof of concept</w:t>
+      </w:r>
+      <w:r>
+        <w:t>”</w:t>
+      </w:r>
+      <w:r>
+        <w:t>.</w:t>
+      </w:r>
+      <w:r>
+        <w:t xml:space="preserve"> Het zal dus wel mogelijk zijn om presentaties aan te maken, maar niet met alle functies die een volwaardige website voor presentaties zou hebben</w:t>
+      </w:r>
+      <w:r>
+        <w:t>.</w:t>
+      </w:r>
+    </w:p>
+    <w:p>
+      <w:r>
+        <w:t xml:space="preserve">We </w:t>
+      </w:r>
+      <w:r>
+        <w:t>gaan eerder</w:t>
+      </w:r>
+      <w:r>
+        <w:t xml:space="preserve"> nadruk leggen op het effectief geven van online presentaties met de mogelijkheid tot live audio en video streaming.</w:t>
+      </w:r>
+      <w:r>
+        <w:t xml:space="preserve"> </w:t>
+      </w:r>
+    </w:p>
+    <w:p>
+      <w:r>
+        <w:t>Ook willen we voor zoveel mogelijk gebruik maken van html 5 en css 3. Daarnaast willen we de website responsive maken. Zodanig dat het design zich aanpast aan het device waarop de site wordt getoond.</w:t>
+      </w:r>
+    </w:p>
+    <w:p/>
+    <w:p/>
+    <w:p/>
+    <w:p/>
     <w:p/>
     <w:p>
       <w:pPr>
@@ -1565,15 +1697,7 @@
         <w:t xml:space="preserve">vast in welke taal je wilt ontwikkelen, welke databank </w:t>
       </w:r>
       <w:r>
-        <w:t xml:space="preserve">of </w:t>
-      </w:r>
-      <w:proofErr w:type="spellStart"/>
-      <w:r>
-        <w:t>framework</w:t>
-      </w:r>
-      <w:proofErr w:type="spellEnd"/>
-      <w:r>
-        <w:t xml:space="preserve"> </w:t>
+        <w:t xml:space="preserve">of framework </w:t>
       </w:r>
       <w:r>
         <w:t xml:space="preserve">(ook versie!) je zal gebruiken, welk besturingssysteem je zal gebruiken, </w:t>
@@ -1584,31 +1708,7 @@
     </w:p>
     <w:p>
       <w:r>
-        <w:t xml:space="preserve">Beschrijf hier ook welke technische hulpmiddelen gebruikt zullen worden voor de samenwerking binnen het team: SVN, VS2010 Team system, gemeenschappelijke </w:t>
-      </w:r>
-      <w:proofErr w:type="spellStart"/>
-      <w:r>
-        <w:t>buildserver</w:t>
-      </w:r>
-      <w:proofErr w:type="spellEnd"/>
-      <w:r>
-        <w:t xml:space="preserve">, virtuele </w:t>
-      </w:r>
-      <w:proofErr w:type="spellStart"/>
-      <w:r>
-        <w:t>hosts</w:t>
-      </w:r>
-      <w:proofErr w:type="spellEnd"/>
-      <w:r>
-        <w:t xml:space="preserve"> en netwerk op het </w:t>
-      </w:r>
-      <w:proofErr w:type="spellStart"/>
-      <w:r>
-        <w:t>virtualisatieplatform</w:t>
-      </w:r>
-      <w:proofErr w:type="spellEnd"/>
-      <w:r>
-        <w:t>, …</w:t>
+        <w:t>Beschrijf hier ook welke technische hulpmiddelen gebruikt zullen worden voor de samenwerking binnen het team: SVN, VS2010 Team system, gemeenschappelijke buildserver, virtuele hosts en netwerk op het virtualisatieplatform, …</w:t>
       </w:r>
     </w:p>
     <w:p>
@@ -1640,15 +1740,7 @@
     </w:p>
     <w:p>
       <w:r>
-        <w:t xml:space="preserve">Hierin beschrijf je de manier waarop het werk voor het project kan uitgesplitst worden in verschillende onderdelen (eventueel in meerdere </w:t>
-      </w:r>
-      <w:proofErr w:type="spellStart"/>
-      <w:r>
-        <w:t>niveau’s</w:t>
-      </w:r>
-      <w:proofErr w:type="spellEnd"/>
-      <w:r>
-        <w:t xml:space="preserve">). Dit doe je zowel inhoudelijk </w:t>
+        <w:t xml:space="preserve">Hierin beschrijf je de manier waarop het werk voor het project kan uitgesplitst worden in verschillende onderdelen (eventueel in meerdere niveau’s). Dit doe je zowel inhoudelijk </w:t>
       </w:r>
       <w:r>
         <w:t>(wat moet er allemaal gebeuren) als in functie van de tijd (in welke volgorde moet alles gebeuren, welke delen zijn afhankelijk van elkaar…)</w:t>
@@ -1669,23 +1761,7 @@
     </w:p>
     <w:p>
       <w:r>
-        <w:t xml:space="preserve">Leg een aantal mijlpalen vast bij de realisatie van je project, bv. afwerken van de </w:t>
-      </w:r>
-      <w:proofErr w:type="spellStart"/>
-      <w:r>
-        <w:t>user-interface</w:t>
-      </w:r>
-      <w:proofErr w:type="spellEnd"/>
-      <w:r>
-        <w:t>, het definitief vastleggen van het gebruikte platform (als je project voorziet in een studie van alternatieven), het vastleggen van de interfaces/</w:t>
-      </w:r>
-      <w:proofErr w:type="spellStart"/>
-      <w:r>
-        <w:t>klassestructuur</w:t>
-      </w:r>
-      <w:proofErr w:type="spellEnd"/>
-      <w:r>
-        <w:t>, …</w:t>
+        <w:t>Leg een aantal mijlpalen vast bij de realisatie van je project, bv. afwerken van de user-interface, het definitief vastleggen van het gebruikte platform (als je project voorziet in een studie van alternatieven), het vastleggen van de interfaces/klassestructuur, …</w:t>
       </w:r>
     </w:p>
     <w:p>
@@ -1863,7 +1939,7 @@
                         <w:szCs w:val="28"/>
                         <w:lang w:val="nl-NL"/>
                       </w:rPr>
-                      <w:t>1</w:t>
+                      <w:t>2</w:t>
                     </w:r>
                     <w:r>
                       <w:rPr>
@@ -1936,9 +2012,6 @@
           <w:alias w:val="Titel"/>
           <w:tag w:val=""/>
           <w:id w:val="1149407956"/>
-          <w:placeholder>
-            <w:docPart w:val="9A434368EF834FB39A3AE20A945294EA"/>
-          </w:placeholder>
           <w:dataBinding w:prefixMappings="xmlns:ns0='http://purl.org/dc/elements/1.1/' xmlns:ns1='http://schemas.openxmlformats.org/package/2006/metadata/core-properties' " w:xpath="/ns1:coreProperties[1]/ns0:title[1]" w:storeItemID="{6C3C8BC8-F283-45AE-878A-BAB7291924A1}"/>
           <w:text/>
         </w:sdtPr>
@@ -2925,305 +2998,6 @@
     </w:rPr>
   </w:style>
 </w:styles>
-</file>
-
-<file path=word/glossary/document.xml><?xml version="1.0" encoding="utf-8"?>
-<w:glossaryDocument xmlns:ve="http://schemas.openxmlformats.org/markup-compatibility/2006" xmlns:o="urn:schemas-microsoft-com:office:office" xmlns:r="http://schemas.openxmlformats.org/officeDocument/2006/relationships" xmlns:m="http://schemas.openxmlformats.org/officeDocument/2006/math" xmlns:v="urn:schemas-microsoft-com:vml" xmlns:wp="http://schemas.openxmlformats.org/drawingml/2006/wordprocessingDrawing" xmlns:w10="urn:schemas-microsoft-com:office:word" xmlns:w="http://schemas.openxmlformats.org/wordprocessingml/2006/main" xmlns:wne="http://schemas.microsoft.com/office/word/2006/wordml">
-  <w:docParts/>
-</w:glossaryDocument>
-</file>
-
-<file path=word/glossary/fontTable.xml><?xml version="1.0" encoding="utf-8"?>
-<w:fonts xmlns:r="http://schemas.openxmlformats.org/officeDocument/2006/relationships" xmlns:w="http://schemas.openxmlformats.org/wordprocessingml/2006/main">
-  <w:font w:name="Calibri">
-    <w:panose1 w:val="020F0502020204030204"/>
-    <w:charset w:val="00"/>
-    <w:family w:val="swiss"/>
-    <w:pitch w:val="variable"/>
-    <w:sig w:usb0="E10002FF" w:usb1="4000ACFF" w:usb2="00000009" w:usb3="00000000" w:csb0="0000019F" w:csb1="00000000"/>
-  </w:font>
-  <w:font w:name="Times New Roman">
-    <w:panose1 w:val="02020603050405020304"/>
-    <w:charset w:val="00"/>
-    <w:family w:val="roman"/>
-    <w:pitch w:val="variable"/>
-    <w:sig w:usb0="E0002AFF" w:usb1="C0007841" w:usb2="00000009" w:usb3="00000000" w:csb0="000001FF" w:csb1="00000000"/>
-  </w:font>
-  <w:font w:name="Cambria">
-    <w:panose1 w:val="02040503050406030204"/>
-    <w:charset w:val="00"/>
-    <w:family w:val="roman"/>
-    <w:pitch w:val="variable"/>
-    <w:sig w:usb0="E00002FF" w:usb1="400004FF" w:usb2="00000000" w:usb3="00000000" w:csb0="0000019F" w:csb1="00000000"/>
-  </w:font>
-  <w:font w:name="Tahoma">
-    <w:panose1 w:val="020B0604030504040204"/>
-    <w:charset w:val="00"/>
-    <w:family w:val="swiss"/>
-    <w:notTrueType/>
-    <w:pitch w:val="variable"/>
-    <w:sig w:usb0="00000003" w:usb1="00000000" w:usb2="00000000" w:usb3="00000000" w:csb0="00000001" w:csb1="00000000"/>
-  </w:font>
-</w:fonts>
-</file>
-
-<file path=word/glossary/settings.xml><?xml version="1.0" encoding="utf-8"?>
-<w:settings xmlns:o="urn:schemas-microsoft-com:office:office" xmlns:r="http://schemas.openxmlformats.org/officeDocument/2006/relationships" xmlns:m="http://schemas.openxmlformats.org/officeDocument/2006/math" xmlns:v="urn:schemas-microsoft-com:vml" xmlns:w10="urn:schemas-microsoft-com:office:word" xmlns:w="http://schemas.openxmlformats.org/wordprocessingml/2006/main" xmlns:sl="http://schemas.openxmlformats.org/schemaLibrary/2006/main">
-  <w:view w:val="normal"/>
-  <w:defaultTabStop w:val="708"/>
-  <w:hyphenationZone w:val="425"/>
-  <w:characterSpacingControl w:val="doNotCompress"/>
-  <w:compat>
-    <w:useFELayout/>
-  </w:compat>
-  <w:rsids>
-    <w:rsidRoot w:val="00961EDA"/>
-    <w:rsid w:val="00766C0E"/>
-    <w:rsid w:val="00961EDA"/>
-  </w:rsids>
-  <m:mathPr>
-    <m:mathFont m:val="Cambria Math"/>
-    <m:brkBin m:val="before"/>
-    <m:brkBinSub m:val="--"/>
-    <m:smallFrac m:val="off"/>
-    <m:dispDef/>
-    <m:lMargin m:val="0"/>
-    <m:rMargin m:val="0"/>
-    <m:defJc m:val="centerGroup"/>
-    <m:wrapIndent m:val="1440"/>
-    <m:intLim m:val="subSup"/>
-    <m:naryLim m:val="undOvr"/>
-  </m:mathPr>
-  <w:themeFontLang w:val="nl-BE"/>
-  <w:clrSchemeMapping w:bg1="light1" w:t1="dark1" w:bg2="light2" w:t2="dark2" w:accent1="accent1" w:accent2="accent2" w:accent3="accent3" w:accent4="accent4" w:accent5="accent5" w:accent6="accent6" w:hyperlink="hyperlink" w:followedHyperlink="followedHyperlink"/>
-  <w:decimalSymbol w:val=","/>
-  <w:listSeparator w:val=";"/>
-</w:settings>
-</file>
-
-<file path=word/glossary/styles.xml><?xml version="1.0" encoding="utf-8"?>
-<w:styles xmlns:r="http://schemas.openxmlformats.org/officeDocument/2006/relationships" xmlns:w="http://schemas.openxmlformats.org/wordprocessingml/2006/main">
-  <w:docDefaults>
-    <w:rPrDefault>
-      <w:rPr>
-        <w:rFonts w:asciiTheme="minorHAnsi" w:eastAsiaTheme="minorEastAsia" w:hAnsiTheme="minorHAnsi" w:cstheme="minorBidi"/>
-        <w:sz w:val="22"/>
-        <w:szCs w:val="22"/>
-        <w:lang w:val="nl-BE" w:eastAsia="nl-BE" w:bidi="ar-SA"/>
-      </w:rPr>
-    </w:rPrDefault>
-    <w:pPrDefault>
-      <w:pPr>
-        <w:spacing w:after="200" w:line="276" w:lineRule="auto"/>
-      </w:pPr>
-    </w:pPrDefault>
-  </w:docDefaults>
-  <w:latentStyles w:defLockedState="0" w:defUIPriority="99" w:defSemiHidden="1" w:defUnhideWhenUsed="1" w:defQFormat="0" w:count="267">
-    <w:lsdException w:name="Normal" w:semiHidden="0" w:uiPriority="0" w:unhideWhenUsed="0" w:qFormat="1"/>
-    <w:lsdException w:name="heading 1" w:semiHidden="0" w:uiPriority="9" w:unhideWhenUsed="0" w:qFormat="1"/>
-    <w:lsdException w:name="heading 2" w:uiPriority="9" w:qFormat="1"/>
-    <w:lsdException w:name="heading 3" w:uiPriority="9" w:qFormat="1"/>
-    <w:lsdException w:name="heading 4" w:uiPriority="9" w:qFormat="1"/>
-    <w:lsdException w:name="heading 5" w:uiPriority="9" w:qFormat="1"/>
-    <w:lsdException w:name="heading 6" w:uiPriority="9" w:qFormat="1"/>
-    <w:lsdException w:name="heading 7" w:uiPriority="9" w:qFormat="1"/>
-    <w:lsdException w:name="heading 8" w:uiPriority="9" w:qFormat="1"/>
-    <w:lsdException w:name="heading 9" w:uiPriority="9" w:qFormat="1"/>
-    <w:lsdException w:name="toc 1" w:uiPriority="39"/>
-    <w:lsdException w:name="toc 2" w:uiPriority="39"/>
-    <w:lsdException w:name="toc 3" w:uiPriority="39"/>
-    <w:lsdException w:name="toc 4" w:uiPriority="39"/>
-    <w:lsdException w:name="toc 5" w:uiPriority="39"/>
-    <w:lsdException w:name="toc 6" w:uiPriority="39"/>
-    <w:lsdException w:name="toc 7" w:uiPriority="39"/>
-    <w:lsdException w:name="toc 8" w:uiPriority="39"/>
-    <w:lsdException w:name="toc 9" w:uiPriority="39"/>
-    <w:lsdException w:name="caption" w:uiPriority="35" w:qFormat="1"/>
-    <w:lsdException w:name="Title" w:semiHidden="0" w:uiPriority="10" w:unhideWhenUsed="0" w:qFormat="1"/>
-    <w:lsdException w:name="Default Paragraph Font" w:uiPriority="1"/>
-    <w:lsdException w:name="Subtitle" w:semiHidden="0" w:uiPriority="11" w:unhideWhenUsed="0" w:qFormat="1"/>
-    <w:lsdException w:name="Strong" w:semiHidden="0" w:uiPriority="22" w:unhideWhenUsed="0" w:qFormat="1"/>
-    <w:lsdException w:name="Emphasis" w:semiHidden="0" w:uiPriority="20" w:unhideWhenUsed="0" w:qFormat="1"/>
-    <w:lsdException w:name="Table Grid" w:semiHidden="0" w:uiPriority="59" w:unhideWhenUsed="0"/>
-    <w:lsdException w:name="Placeholder Text" w:unhideWhenUsed="0"/>
-    <w:lsdException w:name="No Spacing" w:semiHidden="0" w:uiPriority="1" w:unhideWhenUsed="0" w:qFormat="1"/>
-    <w:lsdException w:name="Light Shading" w:semiHidden="0" w:uiPriority="60" w:unhideWhenUsed="0"/>
-    <w:lsdException w:name="Light List" w:semiHidden="0" w:uiPriority="61" w:unhideWhenUsed="0"/>
-    <w:lsdException w:name="Light Grid" w:semiHidden="0" w:uiPriority="62" w:unhideWhenUsed="0"/>
-    <w:lsdException w:name="Medium Shading 1" w:semiHidden="0" w:uiPriority="63" w:unhideWhenUsed="0"/>
-    <w:lsdException w:name="Medium Shading 2" w:semiHidden="0" w:uiPriority="64" w:unhideWhenUsed="0"/>
-    <w:lsdException w:name="Medium List 1" w:semiHidden="0" w:uiPriority="65" w:unhideWhenUsed="0"/>
-    <w:lsdException w:name="Medium List 2" w:semiHidden="0" w:uiPriority="66" w:unhideWhenUsed="0"/>
-    <w:lsdException w:name="Medium Grid 1" w:semiHidden="0" w:uiPriority="67" w:unhideWhenUsed="0"/>
-    <w:lsdException w:name="Medium Grid 2" w:semiHidden="0" w:uiPriority="68" w:unhideWhenUsed="0"/>
-    <w:lsdException w:name="Medium Grid 3" w:semiHidden="0" w:uiPriority="69" w:unhideWhenUsed="0"/>
-    <w:lsdException w:name="Dark List" w:semiHidden="0" w:uiPriority="70" w:unhideWhenUsed="0"/>
-    <w:lsdException w:name="Colorful Shading" w:semiHidden="0" w:uiPriority="71" w:unhideWhenUsed="0"/>
-    <w:lsdException w:name="Colorful List" w:semiHidden="0" w:uiPriority="72" w:unhideWhenUsed="0"/>
-    <w:lsdException w:name="Colorful Grid" w:semiHidden="0" w:uiPriority="73" w:unhideWhenUsed="0"/>
-    <w:lsdException w:name="Light Shading Accent 1" w:semiHidden="0" w:uiPriority="60" w:unhideWhenUsed="0"/>
-    <w:lsdException w:name="Light List Accent 1" w:semiHidden="0" w:uiPriority="61" w:unhideWhenUsed="0"/>
-    <w:lsdException w:name="Light Grid Accent 1" w:semiHidden="0" w:uiPriority="62" w:unhideWhenUsed="0"/>
-    <w:lsdException w:name="Medium Shading 1 Accent 1" w:semiHidden="0" w:uiPriority="63" w:unhideWhenUsed="0"/>
-    <w:lsdException w:name="Medium Shading 2 Accent 1" w:semiHidden="0" w:uiPriority="64" w:unhideWhenUsed="0"/>
-    <w:lsdException w:name="Medium List 1 Accent 1" w:semiHidden="0" w:uiPriority="65" w:unhideWhenUsed="0"/>
-    <w:lsdException w:name="Revision" w:unhideWhenUsed="0"/>
-    <w:lsdException w:name="List Paragraph" w:semiHidden="0" w:uiPriority="34" w:unhideWhenUsed="0" w:qFormat="1"/>
-    <w:lsdException w:name="Quote" w:semiHidden="0" w:uiPriority="29" w:unhideWhenUsed="0" w:qFormat="1"/>
-    <w:lsdException w:name="Intense Quote" w:semiHidden="0" w:uiPriority="30" w:unhideWhenUsed="0" w:qFormat="1"/>
-    <w:lsdException w:name="Medium List 2 Accent 1" w:semiHidden="0" w:uiPriority="66" w:unhideWhenUsed="0"/>
-    <w:lsdException w:name="Medium Grid 1 Accent 1" w:semiHidden="0" w:uiPriority="67" w:unhideWhenUsed="0"/>
-    <w:lsdException w:name="Medium Grid 2 Accent 1" w:semiHidden="0" w:uiPriority="68" w:unhideWhenUsed="0"/>
-    <w:lsdException w:name="Medium Grid 3 Accent 1" w:semiHidden="0" w:uiPriority="69" w:unhideWhenUsed="0"/>
-    <w:lsdException w:name="Dark List Accent 1" w:semiHidden="0" w:uiPriority="70" w:unhideWhenUsed="0"/>
-    <w:lsdException w:name="Colorful Shading Accent 1" w:semiHidden="0" w:uiPriority="71" w:unhideWhenUsed="0"/>
-    <w:lsdException w:name="Colorful List Accent 1" w:semiHidden="0" w:uiPriority="72" w:unhideWhenUsed="0"/>
-    <w:lsdException w:name="Colorful Grid Accent 1" w:semiHidden="0" w:uiPriority="73" w:unhideWhenUsed="0"/>
-    <w:lsdException w:name="Light Shading Accent 2" w:semiHidden="0" w:uiPriority="60" w:unhideWhenUsed="0"/>
-    <w:lsdException w:name="Light List Accent 2" w:semiHidden="0" w:uiPriority="61" w:unhideWhenUsed="0"/>
-    <w:lsdException w:name="Light Grid Accent 2" w:semiHidden="0" w:uiPriority="62" w:unhideWhenUsed="0"/>
-    <w:lsdException w:name="Medium Shading 1 Accent 2" w:semiHidden="0" w:uiPriority="63" w:unhideWhenUsed="0"/>
-    <w:lsdException w:name="Medium Shading 2 Accent 2" w:semiHidden="0" w:uiPriority="64" w:unhideWhenUsed="0"/>
-    <w:lsdException w:name="Medium List 1 Accent 2" w:semiHidden="0" w:uiPriority="65" w:unhideWhenUsed="0"/>
-    <w:lsdException w:name="Medium List 2 Accent 2" w:semiHidden="0" w:uiPriority="66" w:unhideWhenUsed="0"/>
-    <w:lsdException w:name="Medium Grid 1 Accent 2" w:semiHidden="0" w:uiPriority="67" w:unhideWhenUsed="0"/>
-    <w:lsdException w:name="Medium Grid 2 Accent 2" w:semiHidden="0" w:uiPriority="68" w:unhideWhenUsed="0"/>
-    <w:lsdException w:name="Medium Grid 3 Accent 2" w:semiHidden="0" w:uiPriority="69" w:unhideWhenUsed="0"/>
-    <w:lsdException w:name="Dark List Accent 2" w:semiHidden="0" w:uiPriority="70" w:unhideWhenUsed="0"/>
-    <w:lsdException w:name="Colorful Shading Accent 2" w:semiHidden="0" w:uiPriority="71" w:unhideWhenUsed="0"/>
-    <w:lsdException w:name="Colorful List Accent 2" w:semiHidden="0" w:uiPriority="72" w:unhideWhenUsed="0"/>
-    <w:lsdException w:name="Colorful Grid Accent 2" w:semiHidden="0" w:uiPriority="73" w:unhideWhenUsed="0"/>
-    <w:lsdException w:name="Light Shading Accent 3" w:semiHidden="0" w:uiPriority="60" w:unhideWhenUsed="0"/>
-    <w:lsdException w:name="Light List Accent 3" w:semiHidden="0" w:uiPriority="61" w:unhideWhenUsed="0"/>
-    <w:lsdException w:name="Light Grid Accent 3" w:semiHidden="0" w:uiPriority="62" w:unhideWhenUsed="0"/>
-    <w:lsdException w:name="Medium Shading 1 Accent 3" w:semiHidden="0" w:uiPriority="63" w:unhideWhenUsed="0"/>
-    <w:lsdException w:name="Medium Shading 2 Accent 3" w:semiHidden="0" w:uiPriority="64" w:unhideWhenUsed="0"/>
-    <w:lsdException w:name="Medium List 1 Accent 3" w:semiHidden="0" w:uiPriority="65" w:unhideWhenUsed="0"/>
-    <w:lsdException w:name="Medium List 2 Accent 3" w:semiHidden="0" w:uiPriority="66" w:unhideWhenUsed="0"/>
-    <w:lsdException w:name="Medium Grid 1 Accent 3" w:semiHidden="0" w:uiPriority="67" w:unhideWhenUsed="0"/>
-    <w:lsdException w:name="Medium Grid 2 Accent 3" w:semiHidden="0" w:uiPriority="68" w:unhideWhenUsed="0"/>
-    <w:lsdException w:name="Medium Grid 3 Accent 3" w:semiHidden="0" w:uiPriority="69" w:unhideWhenUsed="0"/>
-    <w:lsdException w:name="Dark List Accent 3" w:semiHidden="0" w:uiPriority="70" w:unhideWhenUsed="0"/>
-    <w:lsdException w:name="Colorful Shading Accent 3" w:semiHidden="0" w:uiPriority="71" w:unhideWhenUsed="0"/>
-    <w:lsdException w:name="Colorful List Accent 3" w:semiHidden="0" w:uiPriority="72" w:unhideWhenUsed="0"/>
-    <w:lsdException w:name="Colorful Grid Accent 3" w:semiHidden="0" w:uiPriority="73" w:unhideWhenUsed="0"/>
-    <w:lsdException w:name="Light Shading Accent 4" w:semiHidden="0" w:uiPriority="60" w:unhideWhenUsed="0"/>
-    <w:lsdException w:name="Light List Accent 4" w:semiHidden="0" w:uiPriority="61" w:unhideWhenUsed="0"/>
-    <w:lsdException w:name="Light Grid Accent 4" w:semiHidden="0" w:uiPriority="62" w:unhideWhenUsed="0"/>
-    <w:lsdException w:name="Medium Shading 1 Accent 4" w:semiHidden="0" w:uiPriority="63" w:unhideWhenUsed="0"/>
-    <w:lsdException w:name="Medium Shading 2 Accent 4" w:semiHidden="0" w:uiPriority="64" w:unhideWhenUsed="0"/>
-    <w:lsdException w:name="Medium List 1 Accent 4" w:semiHidden="0" w:uiPriority="65" w:unhideWhenUsed="0"/>
-    <w:lsdException w:name="Medium List 2 Accent 4" w:semiHidden="0" w:uiPriority="66" w:unhideWhenUsed="0"/>
-    <w:lsdException w:name="Medium Grid 1 Accent 4" w:semiHidden="0" w:uiPriority="67" w:unhideWhenUsed="0"/>
-    <w:lsdException w:name="Medium Grid 2 Accent 4" w:semiHidden="0" w:uiPriority="68" w:unhideWhenUsed="0"/>
-    <w:lsdException w:name="Medium Grid 3 Accent 4" w:semiHidden="0" w:uiPriority="69" w:unhideWhenUsed="0"/>
-    <w:lsdException w:name="Dark List Accent 4" w:semiHidden="0" w:uiPriority="70" w:unhideWhenUsed="0"/>
-    <w:lsdException w:name="Colorful Shading Accent 4" w:semiHidden="0" w:uiPriority="71" w:unhideWhenUsed="0"/>
-    <w:lsdException w:name="Colorful List Accent 4" w:semiHidden="0" w:uiPriority="72" w:unhideWhenUsed="0"/>
-    <w:lsdException w:name="Colorful Grid Accent 4" w:semiHidden="0" w:uiPriority="73" w:unhideWhenUsed="0"/>
-    <w:lsdException w:name="Light Shading Accent 5" w:semiHidden="0" w:uiPriority="60" w:unhideWhenUsed="0"/>
-    <w:lsdException w:name="Light List Accent 5" w:semiHidden="0" w:uiPriority="61" w:unhideWhenUsed="0"/>
-    <w:lsdException w:name="Light Grid Accent 5" w:semiHidden="0" w:uiPriority="62" w:unhideWhenUsed="0"/>
-    <w:lsdException w:name="Medium Shading 1 Accent 5" w:semiHidden="0" w:uiPriority="63" w:unhideWhenUsed="0"/>
-    <w:lsdException w:name="Medium Shading 2 Accent 5" w:semiHidden="0" w:uiPriority="64" w:unhideWhenUsed="0"/>
-    <w:lsdException w:name="Medium List 1 Accent 5" w:semiHidden="0" w:uiPriority="65" w:unhideWhenUsed="0"/>
-    <w:lsdException w:name="Medium List 2 Accent 5" w:semiHidden="0" w:uiPriority="66" w:unhideWhenUsed="0"/>
-    <w:lsdException w:name="Medium Grid 1 Accent 5" w:semiHidden="0" w:uiPriority="67" w:unhideWhenUsed="0"/>
-    <w:lsdException w:name="Medium Grid 2 Accent 5" w:semiHidden="0" w:uiPriority="68" w:unhideWhenUsed="0"/>
-    <w:lsdException w:name="Medium Grid 3 Accent 5" w:semiHidden="0" w:uiPriority="69" w:unhideWhenUsed="0"/>
-    <w:lsdException w:name="Dark List Accent 5" w:semiHidden="0" w:uiPriority="70" w:unhideWhenUsed="0"/>
-    <w:lsdException w:name="Colorful Shading Accent 5" w:semiHidden="0" w:uiPriority="71" w:unhideWhenUsed="0"/>
-    <w:lsdException w:name="Colorful List Accent 5" w:semiHidden="0" w:uiPriority="72" w:unhideWhenUsed="0"/>
-    <w:lsdException w:name="Colorful Grid Accent 5" w:semiHidden="0" w:uiPriority="73" w:unhideWhenUsed="0"/>
-    <w:lsdException w:name="Light Shading Accent 6" w:semiHidden="0" w:uiPriority="60" w:unhideWhenUsed="0"/>
-    <w:lsdException w:name="Light List Accent 6" w:semiHidden="0" w:uiPriority="61" w:unhideWhenUsed="0"/>
-    <w:lsdException w:name="Light Grid Accent 6" w:semiHidden="0" w:uiPriority="62" w:unhideWhenUsed="0"/>
-    <w:lsdException w:name="Medium Shading 1 Accent 6" w:semiHidden="0" w:uiPriority="63" w:unhideWhenUsed="0"/>
-    <w:lsdException w:name="Medium Shading 2 Accent 6" w:semiHidden="0" w:uiPriority="64" w:unhideWhenUsed="0"/>
-    <w:lsdException w:name="Medium List 1 Accent 6" w:semiHidden="0" w:uiPriority="65" w:unhideWhenUsed="0"/>
-    <w:lsdException w:name="Medium List 2 Accent 6" w:semiHidden="0" w:uiPriority="66" w:unhideWhenUsed="0"/>
-    <w:lsdException w:name="Medium Grid 1 Accent 6" w:semiHidden="0" w:uiPriority="67" w:unhideWhenUsed="0"/>
-    <w:lsdException w:name="Medium Grid 2 Accent 6" w:semiHidden="0" w:uiPriority="68" w:unhideWhenUsed="0"/>
-    <w:lsdException w:name="Medium Grid 3 Accent 6" w:semiHidden="0" w:uiPriority="69" w:unhideWhenUsed="0"/>
-    <w:lsdException w:name="Dark List Accent 6" w:semiHidden="0" w:uiPriority="70" w:unhideWhenUsed="0"/>
-    <w:lsdException w:name="Colorful Shading Accent 6" w:semiHidden="0" w:uiPriority="71" w:unhideWhenUsed="0"/>
-    <w:lsdException w:name="Colorful List Accent 6" w:semiHidden="0" w:uiPriority="72" w:unhideWhenUsed="0"/>
-    <w:lsdException w:name="Colorful Grid Accent 6" w:semiHidden="0" w:uiPriority="73" w:unhideWhenUsed="0"/>
-    <w:lsdException w:name="Subtle Emphasis" w:semiHidden="0" w:uiPriority="19" w:unhideWhenUsed="0" w:qFormat="1"/>
-    <w:lsdException w:name="Intense Emphasis" w:semiHidden="0" w:uiPriority="21" w:unhideWhenUsed="0" w:qFormat="1"/>
-    <w:lsdException w:name="Subtle Reference" w:semiHidden="0" w:uiPriority="31" w:unhideWhenUsed="0" w:qFormat="1"/>
-    <w:lsdException w:name="Intense Reference" w:semiHidden="0" w:uiPriority="32" w:unhideWhenUsed="0" w:qFormat="1"/>
-    <w:lsdException w:name="Book Title" w:semiHidden="0" w:uiPriority="33" w:unhideWhenUsed="0" w:qFormat="1"/>
-    <w:lsdException w:name="Bibliography" w:uiPriority="37"/>
-    <w:lsdException w:name="TOC Heading" w:uiPriority="39" w:qFormat="1"/>
-  </w:latentStyles>
-  <w:style w:type="paragraph" w:default="1" w:styleId="Standaard">
-    <w:name w:val="Normal"/>
-    <w:qFormat/>
-    <w:rsid w:val="00766C0E"/>
-  </w:style>
-  <w:style w:type="character" w:default="1" w:styleId="Standaardalinea-lettertype">
-    <w:name w:val="Default Paragraph Font"/>
-    <w:uiPriority w:val="1"/>
-    <w:semiHidden/>
-    <w:unhideWhenUsed/>
-  </w:style>
-  <w:style w:type="table" w:default="1" w:styleId="Standaardtabel">
-    <w:name w:val="Normal Table"/>
-    <w:uiPriority w:val="99"/>
-    <w:semiHidden/>
-    <w:unhideWhenUsed/>
-    <w:qFormat/>
-    <w:tblPr>
-      <w:tblInd w:w="0" w:type="dxa"/>
-      <w:tblCellMar>
-        <w:top w:w="0" w:type="dxa"/>
-        <w:left w:w="108" w:type="dxa"/>
-        <w:bottom w:w="0" w:type="dxa"/>
-        <w:right w:w="108" w:type="dxa"/>
-      </w:tblCellMar>
-    </w:tblPr>
-  </w:style>
-  <w:style w:type="numbering" w:default="1" w:styleId="Geenlijst">
-    <w:name w:val="No List"/>
-    <w:uiPriority w:val="99"/>
-    <w:semiHidden/>
-    <w:unhideWhenUsed/>
-  </w:style>
-  <w:style w:type="paragraph" w:customStyle="1" w:styleId="A99F66FCCF6740188E3948C574E6B166">
-    <w:name w:val="A99F66FCCF6740188E3948C574E6B166"/>
-    <w:rsid w:val="00961EDA"/>
-  </w:style>
-  <w:style w:type="character" w:styleId="Tekstvantijdelijkeaanduiding">
-    <w:name w:val="Placeholder Text"/>
-    <w:basedOn w:val="Standaardalinea-lettertype"/>
-    <w:uiPriority w:val="99"/>
-    <w:semiHidden/>
-    <w:rsid w:val="00961EDA"/>
-    <w:rPr>
-      <w:color w:val="808080"/>
-    </w:rPr>
-  </w:style>
-  <w:style w:type="paragraph" w:customStyle="1" w:styleId="B6B9C9E77BA645DDAD5A7C7D2D5F0B1D">
-    <w:name w:val="B6B9C9E77BA645DDAD5A7C7D2D5F0B1D"/>
-    <w:rsid w:val="00961EDA"/>
-  </w:style>
-  <w:style w:type="paragraph" w:customStyle="1" w:styleId="63DBCD76CBF649F09B332B9B63C74BC9">
-    <w:name w:val="63DBCD76CBF649F09B332B9B63C74BC9"/>
-    <w:rsid w:val="00961EDA"/>
-  </w:style>
-  <w:style w:type="paragraph" w:customStyle="1" w:styleId="EE8C356D82C44D628BBC9CA64A7898D4">
-    <w:name w:val="EE8C356D82C44D628BBC9CA64A7898D4"/>
-    <w:rsid w:val="00961EDA"/>
-  </w:style>
-</w:styles>
-</file>
-
-<file path=word/glossary/webSettings.xml><?xml version="1.0" encoding="utf-8"?>
-<w:webSettings xmlns:r="http://schemas.openxmlformats.org/officeDocument/2006/relationships" xmlns:w="http://schemas.openxmlformats.org/wordprocessingml/2006/main">
-  <w:optimizeForBrowser/>
-  <w:allowPNG/>
-</w:webSettings>
 </file>
 
 <file path=word/theme/theme1.xml><?xml version="1.0" encoding="utf-8"?>
@@ -3516,7 +3290,7 @@
 </file>
 
 <file path=customXml/itemProps1.xml><?xml version="1.0" encoding="utf-8"?>
-<ds:datastoreItem xmlns:ds="http://schemas.openxmlformats.org/officeDocument/2006/customXml" ds:itemID="{D8122C7A-71E6-47DE-9F81-CB63AFA526DA}">
+<ds:datastoreItem xmlns:ds="http://schemas.openxmlformats.org/officeDocument/2006/customXml" ds:itemID="{8185D3E7-D703-4431-8F36-5ADC32AE2D72}">
   <ds:schemaRefs>
     <ds:schemaRef ds:uri="http://schemas.openxmlformats.org/officeDocument/2006/bibliography"/>
   </ds:schemaRefs>

</xml_diff>

<commit_message>
Uitbreiding projectvoorstel - Thomas"
</commit_message>
<xml_diff>
--- a/Projectdossier/Template Projectdossier.docx
+++ b/Projectdossier/Template Projectdossier.docx
@@ -1,6 +1,6 @@
 
 <file path=word/document.xml><?xml version="1.0" encoding="utf-8"?>
-<w:document xmlns:wpc="http://schemas.microsoft.com/office/word/2010/wordprocessingCanvas" xmlns:mc="http://schemas.openxmlformats.org/markup-compatibility/2006" xmlns:o="urn:schemas-microsoft-com:office:office" xmlns:r="http://schemas.openxmlformats.org/officeDocument/2006/relationships" xmlns:m="http://schemas.openxmlformats.org/officeDocument/2006/math" xmlns:v="urn:schemas-microsoft-com:vml" xmlns:wp14="http://schemas.microsoft.com/office/word/2010/wordprocessingDrawing" xmlns:wp="http://schemas.openxmlformats.org/drawingml/2006/wordprocessingDrawing" xmlns:w10="urn:schemas-microsoft-com:office:word" xmlns:w="http://schemas.openxmlformats.org/wordprocessingml/2006/main" xmlns:w14="http://schemas.microsoft.com/office/word/2010/wordml" xmlns:wpg="http://schemas.microsoft.com/office/word/2010/wordprocessingGroup" xmlns:wpi="http://schemas.microsoft.com/office/word/2010/wordprocessingInk" xmlns:wne="http://schemas.microsoft.com/office/word/2006/wordml" xmlns:wps="http://schemas.microsoft.com/office/word/2010/wordprocessingShape" mc:Ignorable="w14 wp14">
+<w:document xmlns:ve="http://schemas.openxmlformats.org/markup-compatibility/2006" xmlns:o="urn:schemas-microsoft-com:office:office" xmlns:r="http://schemas.openxmlformats.org/officeDocument/2006/relationships" xmlns:m="http://schemas.openxmlformats.org/officeDocument/2006/math" xmlns:v="urn:schemas-microsoft-com:vml" xmlns:wp="http://schemas.openxmlformats.org/drawingml/2006/wordprocessingDrawing" xmlns:w10="urn:schemas-microsoft-com:office:word" xmlns:w="http://schemas.openxmlformats.org/wordprocessingml/2006/main" xmlns:wne="http://schemas.microsoft.com/office/word/2006/wordml">
   <w:body>
     <w:p>
       <w:pPr>
@@ -35,7 +35,7 @@
           <w:r>
             <w:rPr>
               <w:noProof/>
-              <w:lang w:val="en-US"/>
+              <w:lang w:eastAsia="nl-BE"/>
             </w:rPr>
             <w:drawing>
               <wp:inline distT="0" distB="0" distL="0" distR="0">
@@ -56,7 +56,7 @@
                         <a:blip r:embed="rId8" cstate="print">
                           <a:extLst>
                             <a:ext uri="{28A0092B-C50C-407E-A947-70E740481C1C}">
-                              <a14:useLocalDpi xmlns:a14="http://schemas.microsoft.com/office/drawing/2010/main" val="0"/>
+                              <a14:useLocalDpi xmlns:a14="http://schemas.microsoft.com/office/drawing/2010/main" xmlns:wps="http://schemas.microsoft.com/office/word/2010/wordprocessingShape" xmlns:wpi="http://schemas.microsoft.com/office/word/2010/wordprocessingInk" xmlns:wpg="http://schemas.microsoft.com/office/word/2010/wordprocessingGroup" xmlns:w14="http://schemas.microsoft.com/office/word/2010/wordml" xmlns:w="http://schemas.openxmlformats.org/wordprocessingml/2006/main" xmlns:w10="urn:schemas-microsoft-com:office:word" xmlns:wp14="http://schemas.microsoft.com/office/word/2010/wordprocessingDrawing" xmlns:v="urn:schemas-microsoft-com:vml" xmlns:o="urn:schemas-microsoft-com:office:office" xmlns:mc="http://schemas.openxmlformats.org/markup-compatibility/2006" xmlns:wpc="http://schemas.microsoft.com/office/word/2010/wordprocessingCanvas" xmlns="" val="0"/>
                             </a:ext>
                           </a:extLst>
                         </a:blip>
@@ -148,7 +148,6 @@
                           <w:dataBinding w:prefixMappings="xmlns:ns0='http://schemas.openxmlformats.org/package/2006/metadata/core-properties' xmlns:ns1='http://purl.org/dc/elements/1.1/'" w:xpath="/ns0:coreProperties[1]/ns1:title[1]" w:storeItemID="{6C3C8BC8-F283-45AE-878A-BAB7291924A1}"/>
                           <w:text/>
                         </w:sdtPr>
-                        <w:sdtEndPr/>
                         <w:sdtContent>
                           <w:p>
                             <w:pPr>
@@ -334,7 +333,7 @@
                           <w:insideH w:val="none" w:sz="0" w:space="0" w:color="auto"/>
                           <w:insideV w:val="none" w:sz="0" w:space="0" w:color="auto"/>
                         </w:tblBorders>
-                        <w:tblLook w:val="04A0" w:firstRow="1" w:lastRow="0" w:firstColumn="1" w:lastColumn="0" w:noHBand="0" w:noVBand="1"/>
+                        <w:tblLook w:val="04A0"/>
                       </w:tblPr>
                       <w:tblGrid>
                         <w:gridCol w:w="10031"/>
@@ -475,7 +474,6 @@
           <w:docPartUnique/>
         </w:docPartObj>
       </w:sdtPr>
-      <w:sdtEndPr/>
       <w:sdtContent>
         <w:p>
           <w:pPr>
@@ -1737,7 +1735,7 @@
           <w:sz w:val="22"/>
           <w:szCs w:val="22"/>
         </w:rPr>
-        <w:t xml:space="preserve"> maken voor pc's, tablets en </w:t>
+        <w:t xml:space="preserve"> maken voor pc's, </w:t>
       </w:r>
       <w:proofErr w:type="spellStart"/>
       <w:r>
@@ -1749,7 +1747,7 @@
           <w:sz w:val="22"/>
           <w:szCs w:val="22"/>
         </w:rPr>
-        <w:t>smartphones</w:t>
+        <w:t>tablets</w:t>
       </w:r>
       <w:proofErr w:type="spellEnd"/>
       <w:r>
@@ -1761,6 +1759,30 @@
           <w:sz w:val="22"/>
           <w:szCs w:val="22"/>
         </w:rPr>
+        <w:t xml:space="preserve"> en </w:t>
+      </w:r>
+      <w:proofErr w:type="spellStart"/>
+      <w:r>
+        <w:rPr>
+          <w:rFonts w:asciiTheme="minorHAnsi" w:eastAsiaTheme="minorHAnsi" w:hAnsiTheme="minorHAnsi" w:cstheme="minorBidi"/>
+          <w:b w:val="0"/>
+          <w:bCs w:val="0"/>
+          <w:color w:val="auto"/>
+          <w:sz w:val="22"/>
+          <w:szCs w:val="22"/>
+        </w:rPr>
+        <w:t>smartphones</w:t>
+      </w:r>
+      <w:proofErr w:type="spellEnd"/>
+      <w:r>
+        <w:rPr>
+          <w:rFonts w:asciiTheme="minorHAnsi" w:eastAsiaTheme="minorHAnsi" w:hAnsiTheme="minorHAnsi" w:cstheme="minorBidi"/>
+          <w:b w:val="0"/>
+          <w:bCs w:val="0"/>
+          <w:color w:val="auto"/>
+          <w:sz w:val="22"/>
+          <w:szCs w:val="22"/>
+        </w:rPr>
         <w:t>.</w:t>
       </w:r>
     </w:p>
@@ -1778,7 +1800,13 @@
     </w:p>
     <w:p>
       <w:r>
-        <w:t>Het uiteindelijke idee wijkt wat af van het originele. In dit opzicht dat het maken van een website met enkel de mogelijkheid presentaties online aan te maken niet erg innovatief is. Aangezien er al meerdere sites bestaan die dit op een professionele manier uitgewerkt hebben.</w:t>
+        <w:t>Het uiteindelijke idee wijkt</w:t>
+      </w:r>
+      <w:r>
+        <w:t xml:space="preserve"> wat af van het originele. In da</w:t>
+      </w:r>
+      <w:r>
+        <w:t>t opzicht dat het maken van een website met enkel de mogelijkheid presentaties online aan te maken niet erg innovatief is. Aangezien er al meerdere sites bestaan die dit op een professionele manier uitgewerkt hebben.</w:t>
       </w:r>
       <w:r>
         <w:t xml:space="preserve"> </w:t>
@@ -1786,7 +1814,7 @@
     </w:p>
     <w:p>
       <w:r>
-        <w:t xml:space="preserve"> Om ons project wat vernieuwend te maken zouden we het maken van presentaties eerder beschouwen als </w:t>
+        <w:t xml:space="preserve"> Om ons project vernieuwend te maken zouden we het maken van presentaties eerder beschouwen als </w:t>
       </w:r>
       <w:r>
         <w:t>“</w:t>
@@ -1823,7 +1851,10 @@
         <w:t>gaan eerder</w:t>
       </w:r>
       <w:r>
-        <w:t xml:space="preserve"> nadruk leggen op het effectief geven van online presentaties met de mogelijkheid tot live audio en video </w:t>
+        <w:t xml:space="preserve"> nadruk leggen op het effectief geven van online presentaties met de moge</w:t>
+      </w:r>
+      <w:r>
+        <w:t xml:space="preserve">lijkheid tot live audio </w:t>
       </w:r>
       <w:proofErr w:type="spellStart"/>
       <w:r>
@@ -1839,7 +1870,15 @@
     </w:p>
     <w:p>
       <w:r>
-        <w:t xml:space="preserve">Ook willen we voor zoveel mogelijk gebruik maken van html 5 en </w:t>
+        <w:t xml:space="preserve">Ook willen we voor zoveel mogelijk gebruik maken van </w:t>
+      </w:r>
+      <w:proofErr w:type="spellStart"/>
+      <w:r>
+        <w:t>html</w:t>
+      </w:r>
+      <w:proofErr w:type="spellEnd"/>
+      <w:r>
+        <w:t xml:space="preserve"> 5 en </w:t>
       </w:r>
       <w:proofErr w:type="spellStart"/>
       <w:r>
@@ -1887,7 +1926,34 @@
     </w:p>
     <w:p>
       <w:r>
-        <w:t>Hier beschrijf je in één paragraaf wat het eindresultaat van jullie project zal zijn</w:t>
+        <w:t xml:space="preserve">Een website gemaakt in </w:t>
+      </w:r>
+      <w:proofErr w:type="spellStart"/>
+      <w:r>
+        <w:t>html</w:t>
+      </w:r>
+      <w:proofErr w:type="spellEnd"/>
+      <w:r>
+        <w:t xml:space="preserve"> 5 en </w:t>
+      </w:r>
+      <w:proofErr w:type="spellStart"/>
+      <w:r>
+        <w:t>css</w:t>
+      </w:r>
+      <w:proofErr w:type="spellEnd"/>
+      <w:r>
+        <w:t xml:space="preserve"> 3 waarop men live presentaties zal kunnen geven. Met behulp van een </w:t>
+      </w:r>
+      <w:proofErr w:type="spellStart"/>
+      <w:r>
+        <w:t>smartphone</w:t>
+      </w:r>
+      <w:proofErr w:type="spellEnd"/>
+      <w:r>
+        <w:t xml:space="preserve"> / tablet kan men dan navigeren door de presentatie</w:t>
+      </w:r>
+      <w:r>
+        <w:t>.</w:t>
       </w:r>
     </w:p>
     <w:p>
@@ -1902,7 +1968,7 @@
     </w:p>
     <w:p>
       <w:r>
-        <w:t>Hierin leg je uit voor wie en waar het project bedoeld is, Wat er typisch is aan dat doelpubliek en/of die context</w:t>
+        <w:t xml:space="preserve">De doelgroep van de website licht in het onderwijs en ook in de bedrijfswereld. Indien studenten / collega’s niet aanwezig kunnen zijn op een belangrijke presentatie, is het via onze site nog steeds mogelijk om hem live mee te volgen van thuis uit. </w:t>
       </w:r>
     </w:p>
     <w:p>
@@ -1917,7 +1983,28 @@
     </w:p>
     <w:p>
       <w:r>
-        <w:t>Hierin leg je uit op welke manier je project vernieuwend is. Dit kan bijvoorbeeld zijn door de originaliteit van het eindresultaat, door een vernieuwende toepassing van een bestaande technologie, door het gebruik van nieuwe technologieën, door het toepassen van een originele methode om je resultaat te bereiken,…</w:t>
+        <w:t xml:space="preserve">Er bestaan al vele mogelijkheden om een presentatie online te creëren, maar de mogelijkheid om deze dan ook live te </w:t>
+      </w:r>
+      <w:proofErr w:type="spellStart"/>
+      <w:r>
+        <w:t>streamen</w:t>
+      </w:r>
+      <w:proofErr w:type="spellEnd"/>
+      <w:r>
+        <w:t xml:space="preserve"> is minder snel te vinden. </w:t>
+      </w:r>
+      <w:proofErr w:type="spellStart"/>
+      <w:r>
+        <w:t>Powerpoint</w:t>
+      </w:r>
+      <w:proofErr w:type="spellEnd"/>
+      <w:r>
+        <w:t xml:space="preserve"> heeft deze functionaliteit, maar hiervoor is het dan natuurlijk wel nodig om het Office pakket aan te schaffen. </w:t>
+      </w:r>
+    </w:p>
+    <w:p>
+      <w:r>
+        <w:t xml:space="preserve">De bedoeling is ook om zo weinig mogelijk gebruik te maken van flash om ondersteuning te bieden aan zo veel mogelijk apparaten. </w:t>
       </w:r>
     </w:p>
     <w:p>
@@ -1946,60 +2033,237 @@
       <w:bookmarkEnd w:id="9"/>
     </w:p>
     <w:p>
-      <w:r>
+      <w:pPr>
+        <w:rPr>
+          <w:color w:val="548DD4" w:themeColor="text2" w:themeTint="99"/>
+        </w:rPr>
+      </w:pPr>
+      <w:r>
+        <w:rPr>
+          <w:color w:val="548DD4" w:themeColor="text2" w:themeTint="99"/>
+        </w:rPr>
         <w:t xml:space="preserve">Leg hierin </w:t>
       </w:r>
       <w:r>
+        <w:rPr>
+          <w:color w:val="548DD4" w:themeColor="text2" w:themeTint="99"/>
+        </w:rPr>
         <w:t xml:space="preserve">zo goed mogelijk </w:t>
       </w:r>
       <w:r>
+        <w:rPr>
+          <w:color w:val="548DD4" w:themeColor="text2" w:themeTint="99"/>
+        </w:rPr>
         <w:t xml:space="preserve">vast in welke taal je wilt ontwikkelen, welke databank </w:t>
       </w:r>
       <w:r>
+        <w:rPr>
+          <w:color w:val="548DD4" w:themeColor="text2" w:themeTint="99"/>
+        </w:rPr>
         <w:t xml:space="preserve">of </w:t>
       </w:r>
       <w:proofErr w:type="spellStart"/>
       <w:r>
+        <w:rPr>
+          <w:color w:val="548DD4" w:themeColor="text2" w:themeTint="99"/>
+        </w:rPr>
         <w:t>framework</w:t>
       </w:r>
       <w:proofErr w:type="spellEnd"/>
       <w:r>
+        <w:rPr>
+          <w:color w:val="548DD4" w:themeColor="text2" w:themeTint="99"/>
+        </w:rPr>
         <w:t xml:space="preserve"> </w:t>
       </w:r>
       <w:r>
+        <w:rPr>
+          <w:color w:val="548DD4" w:themeColor="text2" w:themeTint="99"/>
+        </w:rPr>
         <w:t xml:space="preserve">(ook versie!) je zal gebruiken, welk besturingssysteem je zal gebruiken, </w:t>
       </w:r>
       <w:r>
+        <w:rPr>
+          <w:color w:val="548DD4" w:themeColor="text2" w:themeTint="99"/>
+        </w:rPr>
         <w:t>welke hardware je voorziet.</w:t>
       </w:r>
     </w:p>
     <w:p>
-      <w:r>
+      <w:pPr>
+        <w:rPr>
+          <w:color w:val="548DD4" w:themeColor="text2" w:themeTint="99"/>
+        </w:rPr>
+      </w:pPr>
+      <w:r>
+        <w:rPr>
+          <w:color w:val="548DD4" w:themeColor="text2" w:themeTint="99"/>
+        </w:rPr>
         <w:t xml:space="preserve">Beschrijf hier ook welke technische hulpmiddelen gebruikt zullen worden voor de samenwerking binnen het team: SVN, VS2010 Team system, gemeenschappelijke </w:t>
       </w:r>
       <w:proofErr w:type="spellStart"/>
       <w:r>
+        <w:rPr>
+          <w:color w:val="548DD4" w:themeColor="text2" w:themeTint="99"/>
+        </w:rPr>
         <w:t>buildserver</w:t>
       </w:r>
       <w:proofErr w:type="spellEnd"/>
       <w:r>
+        <w:rPr>
+          <w:color w:val="548DD4" w:themeColor="text2" w:themeTint="99"/>
+        </w:rPr>
         <w:t xml:space="preserve">, virtuele </w:t>
       </w:r>
       <w:proofErr w:type="spellStart"/>
       <w:r>
+        <w:rPr>
+          <w:color w:val="548DD4" w:themeColor="text2" w:themeTint="99"/>
+        </w:rPr>
         <w:t>hosts</w:t>
       </w:r>
       <w:proofErr w:type="spellEnd"/>
       <w:r>
+        <w:rPr>
+          <w:color w:val="548DD4" w:themeColor="text2" w:themeTint="99"/>
+        </w:rPr>
         <w:t xml:space="preserve"> en netwerk op het </w:t>
       </w:r>
       <w:proofErr w:type="spellStart"/>
       <w:r>
+        <w:rPr>
+          <w:color w:val="548DD4" w:themeColor="text2" w:themeTint="99"/>
+        </w:rPr>
         <w:t>virtualisatieplatform</w:t>
       </w:r>
       <w:proofErr w:type="spellEnd"/>
       <w:r>
+        <w:rPr>
+          <w:color w:val="548DD4" w:themeColor="text2" w:themeTint="99"/>
+        </w:rPr>
         <w:t>, …</w:t>
+      </w:r>
+    </w:p>
+    <w:p>
+      <w:pPr>
+        <w:rPr>
+          <w:color w:val="000000" w:themeColor="text1"/>
+        </w:rPr>
+      </w:pPr>
+      <w:r>
+        <w:rPr>
+          <w:color w:val="000000" w:themeColor="text1"/>
+        </w:rPr>
+        <w:t>Technologieën:</w:t>
+      </w:r>
+    </w:p>
+    <w:p>
+      <w:pPr>
+        <w:pStyle w:val="Lijstalinea"/>
+        <w:numPr>
+          <w:ilvl w:val="0"/>
+          <w:numId w:val="2"/>
+        </w:numPr>
+      </w:pPr>
+      <w:proofErr w:type="spellStart"/>
+      <w:r>
+        <w:t>Javascript</w:t>
+      </w:r>
+      <w:proofErr w:type="spellEnd"/>
+      <w:r>
+        <w:t xml:space="preserve">  / Ajax </w:t>
+      </w:r>
+    </w:p>
+    <w:p>
+      <w:pPr>
+        <w:pStyle w:val="Lijstalinea"/>
+        <w:numPr>
+          <w:ilvl w:val="0"/>
+          <w:numId w:val="2"/>
+        </w:numPr>
+      </w:pPr>
+      <w:r>
+        <w:t>PHP 5.2</w:t>
+      </w:r>
+    </w:p>
+    <w:p>
+      <w:pPr>
+        <w:pStyle w:val="Lijstalinea"/>
+        <w:numPr>
+          <w:ilvl w:val="0"/>
+          <w:numId w:val="2"/>
+        </w:numPr>
+      </w:pPr>
+      <w:r>
+        <w:t>HTML 5</w:t>
+      </w:r>
+    </w:p>
+    <w:p>
+      <w:pPr>
+        <w:pStyle w:val="Lijstalinea"/>
+        <w:numPr>
+          <w:ilvl w:val="0"/>
+          <w:numId w:val="2"/>
+        </w:numPr>
+      </w:pPr>
+      <w:r>
+        <w:t>CSS 3</w:t>
+      </w:r>
+    </w:p>
+    <w:p>
+      <w:pPr>
+        <w:pStyle w:val="Lijstalinea"/>
+        <w:numPr>
+          <w:ilvl w:val="0"/>
+          <w:numId w:val="2"/>
+        </w:numPr>
+      </w:pPr>
+      <w:proofErr w:type="spellStart"/>
+      <w:r>
+        <w:t>MySQL</w:t>
+      </w:r>
+      <w:proofErr w:type="spellEnd"/>
+    </w:p>
+    <w:p>
+      <w:r>
+        <w:t>Hulpmiddelen samenwerking:</w:t>
+      </w:r>
+    </w:p>
+    <w:p>
+      <w:pPr>
+        <w:pStyle w:val="Lijstalinea"/>
+        <w:numPr>
+          <w:ilvl w:val="0"/>
+          <w:numId w:val="3"/>
+        </w:numPr>
+      </w:pPr>
+      <w:hyperlink r:id="rId9" w:history="1">
+        <w:r>
+          <w:rPr>
+            <w:rStyle w:val="Hyperlink"/>
+          </w:rPr>
+          <w:t>www.teambox.com</w:t>
+        </w:r>
+      </w:hyperlink>
+    </w:p>
+    <w:p>
+      <w:pPr>
+        <w:pStyle w:val="Lijstalinea"/>
+        <w:numPr>
+          <w:ilvl w:val="0"/>
+          <w:numId w:val="3"/>
+        </w:numPr>
+      </w:pPr>
+      <w:hyperlink r:id="rId10" w:history="1">
+        <w:r>
+          <w:rPr>
+            <w:rStyle w:val="Hyperlink"/>
+          </w:rPr>
+          <w:t>www.github.com</w:t>
+        </w:r>
+      </w:hyperlink>
+      <w:r>
+        <w:t xml:space="preserve"> </w:t>
       </w:r>
     </w:p>
     <w:p>
@@ -2140,8 +2404,8 @@
     </w:p>
     <w:p/>
     <w:sectPr>
-      <w:headerReference w:type="default" r:id="rId9"/>
-      <w:footerReference w:type="default" r:id="rId10"/>
+      <w:headerReference w:type="default" r:id="rId11"/>
+      <w:footerReference w:type="default" r:id="rId12"/>
       <w:pgSz w:w="11906" w:h="16838"/>
       <w:pgMar w:top="1417" w:right="1417" w:bottom="1417" w:left="1417" w:header="708" w:footer="708" w:gutter="0"/>
       <w:pgNumType w:start="1"/>
@@ -2153,7 +2417,7 @@
 </file>
 
 <file path=word/endnotes.xml><?xml version="1.0" encoding="utf-8"?>
-<w:endnotes xmlns:wpc="http://schemas.microsoft.com/office/word/2010/wordprocessingCanvas" xmlns:mc="http://schemas.openxmlformats.org/markup-compatibility/2006" xmlns:o="urn:schemas-microsoft-com:office:office" xmlns:r="http://schemas.openxmlformats.org/officeDocument/2006/relationships" xmlns:m="http://schemas.openxmlformats.org/officeDocument/2006/math" xmlns:v="urn:schemas-microsoft-com:vml" xmlns:wp14="http://schemas.microsoft.com/office/word/2010/wordprocessingDrawing" xmlns:wp="http://schemas.openxmlformats.org/drawingml/2006/wordprocessingDrawing" xmlns:w10="urn:schemas-microsoft-com:office:word" xmlns:w="http://schemas.openxmlformats.org/wordprocessingml/2006/main" xmlns:w14="http://schemas.microsoft.com/office/word/2010/wordml" xmlns:wpg="http://schemas.microsoft.com/office/word/2010/wordprocessingGroup" xmlns:wpi="http://schemas.microsoft.com/office/word/2010/wordprocessingInk" xmlns:wne="http://schemas.microsoft.com/office/word/2006/wordml" xmlns:wps="http://schemas.microsoft.com/office/word/2010/wordprocessingShape" mc:Ignorable="w14 wp14">
+<w:endnotes xmlns:ve="http://schemas.openxmlformats.org/markup-compatibility/2006" xmlns:o="urn:schemas-microsoft-com:office:office" xmlns:r="http://schemas.openxmlformats.org/officeDocument/2006/relationships" xmlns:m="http://schemas.openxmlformats.org/officeDocument/2006/math" xmlns:v="urn:schemas-microsoft-com:vml" xmlns:wp="http://schemas.openxmlformats.org/drawingml/2006/wordprocessingDrawing" xmlns:w10="urn:schemas-microsoft-com:office:word" xmlns:w="http://schemas.openxmlformats.org/wordprocessingml/2006/main" xmlns:wne="http://schemas.microsoft.com/office/word/2006/wordml">
   <w:endnote w:type="separator" w:id="-1">
     <w:p>
       <w:pPr>
@@ -2178,7 +2442,7 @@
 </file>
 
 <file path=word/footer1.xml><?xml version="1.0" encoding="utf-8"?>
-<w:ftr xmlns:wpc="http://schemas.microsoft.com/office/word/2010/wordprocessingCanvas" xmlns:mc="http://schemas.openxmlformats.org/markup-compatibility/2006" xmlns:o="urn:schemas-microsoft-com:office:office" xmlns:r="http://schemas.openxmlformats.org/officeDocument/2006/relationships" xmlns:m="http://schemas.openxmlformats.org/officeDocument/2006/math" xmlns:v="urn:schemas-microsoft-com:vml" xmlns:wp14="http://schemas.microsoft.com/office/word/2010/wordprocessingDrawing" xmlns:wp="http://schemas.openxmlformats.org/drawingml/2006/wordprocessingDrawing" xmlns:w10="urn:schemas-microsoft-com:office:word" xmlns:w="http://schemas.openxmlformats.org/wordprocessingml/2006/main" xmlns:w14="http://schemas.microsoft.com/office/word/2010/wordml" xmlns:wpg="http://schemas.microsoft.com/office/word/2010/wordprocessingGroup" xmlns:wpi="http://schemas.microsoft.com/office/word/2010/wordprocessingInk" xmlns:wne="http://schemas.microsoft.com/office/word/2006/wordml" xmlns:wps="http://schemas.microsoft.com/office/word/2010/wordprocessingShape" mc:Ignorable="w14 wp14">
+<w:ftr xmlns:ve="http://schemas.openxmlformats.org/markup-compatibility/2006" xmlns:o="urn:schemas-microsoft-com:office:office" xmlns:r="http://schemas.openxmlformats.org/officeDocument/2006/relationships" xmlns:m="http://schemas.openxmlformats.org/officeDocument/2006/math" xmlns:v="urn:schemas-microsoft-com:vml" xmlns:wp="http://schemas.openxmlformats.org/drawingml/2006/wordprocessingDrawing" xmlns:w10="urn:schemas-microsoft-com:office:word" xmlns:w="http://schemas.openxmlformats.org/wordprocessingml/2006/main" xmlns:wne="http://schemas.microsoft.com/office/word/2006/wordml">
   <w:sdt>
     <w:sdtPr>
       <w:id w:val="-2067786254"/>
@@ -2187,7 +2451,6 @@
         <w:docPartUnique/>
       </w:docPartObj>
     </w:sdtPr>
-    <w:sdtEndPr/>
     <w:sdtContent>
       <w:p>
         <w:pPr>
@@ -2278,7 +2541,7 @@
 </file>
 
 <file path=word/footnotes.xml><?xml version="1.0" encoding="utf-8"?>
-<w:footnotes xmlns:wpc="http://schemas.microsoft.com/office/word/2010/wordprocessingCanvas" xmlns:mc="http://schemas.openxmlformats.org/markup-compatibility/2006" xmlns:o="urn:schemas-microsoft-com:office:office" xmlns:r="http://schemas.openxmlformats.org/officeDocument/2006/relationships" xmlns:m="http://schemas.openxmlformats.org/officeDocument/2006/math" xmlns:v="urn:schemas-microsoft-com:vml" xmlns:wp14="http://schemas.microsoft.com/office/word/2010/wordprocessingDrawing" xmlns:wp="http://schemas.openxmlformats.org/drawingml/2006/wordprocessingDrawing" xmlns:w10="urn:schemas-microsoft-com:office:word" xmlns:w="http://schemas.openxmlformats.org/wordprocessingml/2006/main" xmlns:w14="http://schemas.microsoft.com/office/word/2010/wordml" xmlns:wpg="http://schemas.microsoft.com/office/word/2010/wordprocessingGroup" xmlns:wpi="http://schemas.microsoft.com/office/word/2010/wordprocessingInk" xmlns:wne="http://schemas.microsoft.com/office/word/2006/wordml" xmlns:wps="http://schemas.microsoft.com/office/word/2010/wordprocessingShape" mc:Ignorable="w14 wp14">
+<w:footnotes xmlns:ve="http://schemas.openxmlformats.org/markup-compatibility/2006" xmlns:o="urn:schemas-microsoft-com:office:office" xmlns:r="http://schemas.openxmlformats.org/officeDocument/2006/relationships" xmlns:m="http://schemas.openxmlformats.org/officeDocument/2006/math" xmlns:v="urn:schemas-microsoft-com:vml" xmlns:wp="http://schemas.openxmlformats.org/drawingml/2006/wordprocessingDrawing" xmlns:w10="urn:schemas-microsoft-com:office:word" xmlns:w="http://schemas.openxmlformats.org/wordprocessingml/2006/main" xmlns:wne="http://schemas.microsoft.com/office/word/2006/wordml">
   <w:footnote w:type="separator" w:id="-1">
     <w:p>
       <w:pPr>
@@ -2303,7 +2566,7 @@
 </file>
 
 <file path=word/header1.xml><?xml version="1.0" encoding="utf-8"?>
-<w:hdr xmlns:wpc="http://schemas.microsoft.com/office/word/2010/wordprocessingCanvas" xmlns:mc="http://schemas.openxmlformats.org/markup-compatibility/2006" xmlns:o="urn:schemas-microsoft-com:office:office" xmlns:r="http://schemas.openxmlformats.org/officeDocument/2006/relationships" xmlns:m="http://schemas.openxmlformats.org/officeDocument/2006/math" xmlns:v="urn:schemas-microsoft-com:vml" xmlns:wp14="http://schemas.microsoft.com/office/word/2010/wordprocessingDrawing" xmlns:wp="http://schemas.openxmlformats.org/drawingml/2006/wordprocessingDrawing" xmlns:w10="urn:schemas-microsoft-com:office:word" xmlns:w="http://schemas.openxmlformats.org/wordprocessingml/2006/main" xmlns:w14="http://schemas.microsoft.com/office/word/2010/wordml" xmlns:wpg="http://schemas.microsoft.com/office/word/2010/wordprocessingGroup" xmlns:wpi="http://schemas.microsoft.com/office/word/2010/wordprocessingInk" xmlns:wne="http://schemas.microsoft.com/office/word/2006/wordml" xmlns:wps="http://schemas.microsoft.com/office/word/2010/wordprocessingShape" mc:Ignorable="w14 wp14">
+<w:hdr xmlns:ve="http://schemas.openxmlformats.org/markup-compatibility/2006" xmlns:o="urn:schemas-microsoft-com:office:office" xmlns:r="http://schemas.openxmlformats.org/officeDocument/2006/relationships" xmlns:m="http://schemas.openxmlformats.org/officeDocument/2006/math" xmlns:v="urn:schemas-microsoft-com:vml" xmlns:wp="http://schemas.openxmlformats.org/drawingml/2006/wordprocessingDrawing" xmlns:w10="urn:schemas-microsoft-com:office:word" xmlns:w="http://schemas.openxmlformats.org/wordprocessingml/2006/main" xmlns:wne="http://schemas.microsoft.com/office/word/2006/wordml">
   <w:tbl>
     <w:tblPr>
       <w:tblStyle w:val="Tabelraster"/>
@@ -2316,7 +2579,7 @@
         <w:insideH w:val="none" w:sz="0" w:space="0" w:color="auto"/>
         <w:insideV w:val="none" w:sz="0" w:space="0" w:color="auto"/>
       </w:tblBorders>
-      <w:tblLook w:val="04A0" w:firstRow="1" w:lastRow="0" w:firstColumn="1" w:lastColumn="0" w:noHBand="0" w:noVBand="1"/>
+      <w:tblLook w:val="04A0"/>
     </w:tblPr>
     <w:tblGrid>
       <w:gridCol w:w="4606"/>
@@ -2331,7 +2594,6 @@
           <w:dataBinding w:prefixMappings="xmlns:ns0='http://purl.org/dc/elements/1.1/' xmlns:ns1='http://schemas.openxmlformats.org/package/2006/metadata/core-properties' " w:xpath="/ns1:coreProperties[1]/ns0:title[1]" w:storeItemID="{6C3C8BC8-F283-45AE-878A-BAB7291924A1}"/>
           <w:text/>
         </w:sdtPr>
-        <w:sdtEndPr/>
         <w:sdtContent>
           <w:tc>
             <w:tcPr>
@@ -2401,8 +2663,361 @@
 </w:hdr>
 </file>
 
+<file path=word/numbering.xml><?xml version="1.0" encoding="utf-8"?>
+<w:numbering xmlns:ve="http://schemas.openxmlformats.org/markup-compatibility/2006" xmlns:o="urn:schemas-microsoft-com:office:office" xmlns:r="http://schemas.openxmlformats.org/officeDocument/2006/relationships" xmlns:m="http://schemas.openxmlformats.org/officeDocument/2006/math" xmlns:v="urn:schemas-microsoft-com:vml" xmlns:wp="http://schemas.openxmlformats.org/drawingml/2006/wordprocessingDrawing" xmlns:w10="urn:schemas-microsoft-com:office:word" xmlns:w="http://schemas.openxmlformats.org/wordprocessingml/2006/main" xmlns:wne="http://schemas.microsoft.com/office/word/2006/wordml">
+  <w:abstractNum w:abstractNumId="0">
+    <w:nsid w:val="0BBE2AEA"/>
+    <w:multiLevelType w:val="hybridMultilevel"/>
+    <w:tmpl w:val="2FBCB72C"/>
+    <w:lvl w:ilvl="0" w:tplc="08130001">
+      <w:start w:val="1"/>
+      <w:numFmt w:val="bullet"/>
+      <w:lvlText w:val=""/>
+      <w:lvlJc w:val="left"/>
+      <w:pPr>
+        <w:ind w:left="720" w:hanging="360"/>
+      </w:pPr>
+      <w:rPr>
+        <w:rFonts w:ascii="Symbol" w:hAnsi="Symbol" w:hint="default"/>
+      </w:rPr>
+    </w:lvl>
+    <w:lvl w:ilvl="1" w:tplc="08130003" w:tentative="1">
+      <w:start w:val="1"/>
+      <w:numFmt w:val="bullet"/>
+      <w:lvlText w:val="o"/>
+      <w:lvlJc w:val="left"/>
+      <w:pPr>
+        <w:ind w:left="1440" w:hanging="360"/>
+      </w:pPr>
+      <w:rPr>
+        <w:rFonts w:ascii="Courier New" w:hAnsi="Courier New" w:cs="Courier New" w:hint="default"/>
+      </w:rPr>
+    </w:lvl>
+    <w:lvl w:ilvl="2" w:tplc="08130005" w:tentative="1">
+      <w:start w:val="1"/>
+      <w:numFmt w:val="bullet"/>
+      <w:lvlText w:val=""/>
+      <w:lvlJc w:val="left"/>
+      <w:pPr>
+        <w:ind w:left="2160" w:hanging="360"/>
+      </w:pPr>
+      <w:rPr>
+        <w:rFonts w:ascii="Wingdings" w:hAnsi="Wingdings" w:hint="default"/>
+      </w:rPr>
+    </w:lvl>
+    <w:lvl w:ilvl="3" w:tplc="08130001" w:tentative="1">
+      <w:start w:val="1"/>
+      <w:numFmt w:val="bullet"/>
+      <w:lvlText w:val=""/>
+      <w:lvlJc w:val="left"/>
+      <w:pPr>
+        <w:ind w:left="2880" w:hanging="360"/>
+      </w:pPr>
+      <w:rPr>
+        <w:rFonts w:ascii="Symbol" w:hAnsi="Symbol" w:hint="default"/>
+      </w:rPr>
+    </w:lvl>
+    <w:lvl w:ilvl="4" w:tplc="08130003" w:tentative="1">
+      <w:start w:val="1"/>
+      <w:numFmt w:val="bullet"/>
+      <w:lvlText w:val="o"/>
+      <w:lvlJc w:val="left"/>
+      <w:pPr>
+        <w:ind w:left="3600" w:hanging="360"/>
+      </w:pPr>
+      <w:rPr>
+        <w:rFonts w:ascii="Courier New" w:hAnsi="Courier New" w:cs="Courier New" w:hint="default"/>
+      </w:rPr>
+    </w:lvl>
+    <w:lvl w:ilvl="5" w:tplc="08130005" w:tentative="1">
+      <w:start w:val="1"/>
+      <w:numFmt w:val="bullet"/>
+      <w:lvlText w:val=""/>
+      <w:lvlJc w:val="left"/>
+      <w:pPr>
+        <w:ind w:left="4320" w:hanging="360"/>
+      </w:pPr>
+      <w:rPr>
+        <w:rFonts w:ascii="Wingdings" w:hAnsi="Wingdings" w:hint="default"/>
+      </w:rPr>
+    </w:lvl>
+    <w:lvl w:ilvl="6" w:tplc="08130001" w:tentative="1">
+      <w:start w:val="1"/>
+      <w:numFmt w:val="bullet"/>
+      <w:lvlText w:val=""/>
+      <w:lvlJc w:val="left"/>
+      <w:pPr>
+        <w:ind w:left="5040" w:hanging="360"/>
+      </w:pPr>
+      <w:rPr>
+        <w:rFonts w:ascii="Symbol" w:hAnsi="Symbol" w:hint="default"/>
+      </w:rPr>
+    </w:lvl>
+    <w:lvl w:ilvl="7" w:tplc="08130003" w:tentative="1">
+      <w:start w:val="1"/>
+      <w:numFmt w:val="bullet"/>
+      <w:lvlText w:val="o"/>
+      <w:lvlJc w:val="left"/>
+      <w:pPr>
+        <w:ind w:left="5760" w:hanging="360"/>
+      </w:pPr>
+      <w:rPr>
+        <w:rFonts w:ascii="Courier New" w:hAnsi="Courier New" w:cs="Courier New" w:hint="default"/>
+      </w:rPr>
+    </w:lvl>
+    <w:lvl w:ilvl="8" w:tplc="08130005" w:tentative="1">
+      <w:start w:val="1"/>
+      <w:numFmt w:val="bullet"/>
+      <w:lvlText w:val=""/>
+      <w:lvlJc w:val="left"/>
+      <w:pPr>
+        <w:ind w:left="6480" w:hanging="360"/>
+      </w:pPr>
+      <w:rPr>
+        <w:rFonts w:ascii="Wingdings" w:hAnsi="Wingdings" w:hint="default"/>
+      </w:rPr>
+    </w:lvl>
+  </w:abstractNum>
+  <w:abstractNum w:abstractNumId="1">
+    <w:nsid w:val="6B80647F"/>
+    <w:multiLevelType w:val="hybridMultilevel"/>
+    <w:tmpl w:val="4768C5CA"/>
+    <w:lvl w:ilvl="0" w:tplc="08130001">
+      <w:start w:val="1"/>
+      <w:numFmt w:val="bullet"/>
+      <w:lvlText w:val=""/>
+      <w:lvlJc w:val="left"/>
+      <w:pPr>
+        <w:ind w:left="720" w:hanging="360"/>
+      </w:pPr>
+      <w:rPr>
+        <w:rFonts w:ascii="Symbol" w:hAnsi="Symbol" w:hint="default"/>
+      </w:rPr>
+    </w:lvl>
+    <w:lvl w:ilvl="1" w:tplc="08130003" w:tentative="1">
+      <w:start w:val="1"/>
+      <w:numFmt w:val="bullet"/>
+      <w:lvlText w:val="o"/>
+      <w:lvlJc w:val="left"/>
+      <w:pPr>
+        <w:ind w:left="1440" w:hanging="360"/>
+      </w:pPr>
+      <w:rPr>
+        <w:rFonts w:ascii="Courier New" w:hAnsi="Courier New" w:cs="Courier New" w:hint="default"/>
+      </w:rPr>
+    </w:lvl>
+    <w:lvl w:ilvl="2" w:tplc="08130005" w:tentative="1">
+      <w:start w:val="1"/>
+      <w:numFmt w:val="bullet"/>
+      <w:lvlText w:val=""/>
+      <w:lvlJc w:val="left"/>
+      <w:pPr>
+        <w:ind w:left="2160" w:hanging="360"/>
+      </w:pPr>
+      <w:rPr>
+        <w:rFonts w:ascii="Wingdings" w:hAnsi="Wingdings" w:hint="default"/>
+      </w:rPr>
+    </w:lvl>
+    <w:lvl w:ilvl="3" w:tplc="08130001" w:tentative="1">
+      <w:start w:val="1"/>
+      <w:numFmt w:val="bullet"/>
+      <w:lvlText w:val=""/>
+      <w:lvlJc w:val="left"/>
+      <w:pPr>
+        <w:ind w:left="2880" w:hanging="360"/>
+      </w:pPr>
+      <w:rPr>
+        <w:rFonts w:ascii="Symbol" w:hAnsi="Symbol" w:hint="default"/>
+      </w:rPr>
+    </w:lvl>
+    <w:lvl w:ilvl="4" w:tplc="08130003" w:tentative="1">
+      <w:start w:val="1"/>
+      <w:numFmt w:val="bullet"/>
+      <w:lvlText w:val="o"/>
+      <w:lvlJc w:val="left"/>
+      <w:pPr>
+        <w:ind w:left="3600" w:hanging="360"/>
+      </w:pPr>
+      <w:rPr>
+        <w:rFonts w:ascii="Courier New" w:hAnsi="Courier New" w:cs="Courier New" w:hint="default"/>
+      </w:rPr>
+    </w:lvl>
+    <w:lvl w:ilvl="5" w:tplc="08130005" w:tentative="1">
+      <w:start w:val="1"/>
+      <w:numFmt w:val="bullet"/>
+      <w:lvlText w:val=""/>
+      <w:lvlJc w:val="left"/>
+      <w:pPr>
+        <w:ind w:left="4320" w:hanging="360"/>
+      </w:pPr>
+      <w:rPr>
+        <w:rFonts w:ascii="Wingdings" w:hAnsi="Wingdings" w:hint="default"/>
+      </w:rPr>
+    </w:lvl>
+    <w:lvl w:ilvl="6" w:tplc="08130001" w:tentative="1">
+      <w:start w:val="1"/>
+      <w:numFmt w:val="bullet"/>
+      <w:lvlText w:val=""/>
+      <w:lvlJc w:val="left"/>
+      <w:pPr>
+        <w:ind w:left="5040" w:hanging="360"/>
+      </w:pPr>
+      <w:rPr>
+        <w:rFonts w:ascii="Symbol" w:hAnsi="Symbol" w:hint="default"/>
+      </w:rPr>
+    </w:lvl>
+    <w:lvl w:ilvl="7" w:tplc="08130003" w:tentative="1">
+      <w:start w:val="1"/>
+      <w:numFmt w:val="bullet"/>
+      <w:lvlText w:val="o"/>
+      <w:lvlJc w:val="left"/>
+      <w:pPr>
+        <w:ind w:left="5760" w:hanging="360"/>
+      </w:pPr>
+      <w:rPr>
+        <w:rFonts w:ascii="Courier New" w:hAnsi="Courier New" w:cs="Courier New" w:hint="default"/>
+      </w:rPr>
+    </w:lvl>
+    <w:lvl w:ilvl="8" w:tplc="08130005" w:tentative="1">
+      <w:start w:val="1"/>
+      <w:numFmt w:val="bullet"/>
+      <w:lvlText w:val=""/>
+      <w:lvlJc w:val="left"/>
+      <w:pPr>
+        <w:ind w:left="6480" w:hanging="360"/>
+      </w:pPr>
+      <w:rPr>
+        <w:rFonts w:ascii="Wingdings" w:hAnsi="Wingdings" w:hint="default"/>
+      </w:rPr>
+    </w:lvl>
+  </w:abstractNum>
+  <w:abstractNum w:abstractNumId="2">
+    <w:nsid w:val="7427496B"/>
+    <w:multiLevelType w:val="hybridMultilevel"/>
+    <w:tmpl w:val="8FB228B6"/>
+    <w:lvl w:ilvl="0" w:tplc="08130001">
+      <w:start w:val="1"/>
+      <w:numFmt w:val="bullet"/>
+      <w:lvlText w:val=""/>
+      <w:lvlJc w:val="left"/>
+      <w:pPr>
+        <w:ind w:left="720" w:hanging="360"/>
+      </w:pPr>
+      <w:rPr>
+        <w:rFonts w:ascii="Symbol" w:hAnsi="Symbol" w:hint="default"/>
+      </w:rPr>
+    </w:lvl>
+    <w:lvl w:ilvl="1" w:tplc="08130003" w:tentative="1">
+      <w:start w:val="1"/>
+      <w:numFmt w:val="bullet"/>
+      <w:lvlText w:val="o"/>
+      <w:lvlJc w:val="left"/>
+      <w:pPr>
+        <w:ind w:left="1440" w:hanging="360"/>
+      </w:pPr>
+      <w:rPr>
+        <w:rFonts w:ascii="Courier New" w:hAnsi="Courier New" w:cs="Courier New" w:hint="default"/>
+      </w:rPr>
+    </w:lvl>
+    <w:lvl w:ilvl="2" w:tplc="08130005" w:tentative="1">
+      <w:start w:val="1"/>
+      <w:numFmt w:val="bullet"/>
+      <w:lvlText w:val=""/>
+      <w:lvlJc w:val="left"/>
+      <w:pPr>
+        <w:ind w:left="2160" w:hanging="360"/>
+      </w:pPr>
+      <w:rPr>
+        <w:rFonts w:ascii="Wingdings" w:hAnsi="Wingdings" w:hint="default"/>
+      </w:rPr>
+    </w:lvl>
+    <w:lvl w:ilvl="3" w:tplc="08130001" w:tentative="1">
+      <w:start w:val="1"/>
+      <w:numFmt w:val="bullet"/>
+      <w:lvlText w:val=""/>
+      <w:lvlJc w:val="left"/>
+      <w:pPr>
+        <w:ind w:left="2880" w:hanging="360"/>
+      </w:pPr>
+      <w:rPr>
+        <w:rFonts w:ascii="Symbol" w:hAnsi="Symbol" w:hint="default"/>
+      </w:rPr>
+    </w:lvl>
+    <w:lvl w:ilvl="4" w:tplc="08130003" w:tentative="1">
+      <w:start w:val="1"/>
+      <w:numFmt w:val="bullet"/>
+      <w:lvlText w:val="o"/>
+      <w:lvlJc w:val="left"/>
+      <w:pPr>
+        <w:ind w:left="3600" w:hanging="360"/>
+      </w:pPr>
+      <w:rPr>
+        <w:rFonts w:ascii="Courier New" w:hAnsi="Courier New" w:cs="Courier New" w:hint="default"/>
+      </w:rPr>
+    </w:lvl>
+    <w:lvl w:ilvl="5" w:tplc="08130005" w:tentative="1">
+      <w:start w:val="1"/>
+      <w:numFmt w:val="bullet"/>
+      <w:lvlText w:val=""/>
+      <w:lvlJc w:val="left"/>
+      <w:pPr>
+        <w:ind w:left="4320" w:hanging="360"/>
+      </w:pPr>
+      <w:rPr>
+        <w:rFonts w:ascii="Wingdings" w:hAnsi="Wingdings" w:hint="default"/>
+      </w:rPr>
+    </w:lvl>
+    <w:lvl w:ilvl="6" w:tplc="08130001" w:tentative="1">
+      <w:start w:val="1"/>
+      <w:numFmt w:val="bullet"/>
+      <w:lvlText w:val=""/>
+      <w:lvlJc w:val="left"/>
+      <w:pPr>
+        <w:ind w:left="5040" w:hanging="360"/>
+      </w:pPr>
+      <w:rPr>
+        <w:rFonts w:ascii="Symbol" w:hAnsi="Symbol" w:hint="default"/>
+      </w:rPr>
+    </w:lvl>
+    <w:lvl w:ilvl="7" w:tplc="08130003" w:tentative="1">
+      <w:start w:val="1"/>
+      <w:numFmt w:val="bullet"/>
+      <w:lvlText w:val="o"/>
+      <w:lvlJc w:val="left"/>
+      <w:pPr>
+        <w:ind w:left="5760" w:hanging="360"/>
+      </w:pPr>
+      <w:rPr>
+        <w:rFonts w:ascii="Courier New" w:hAnsi="Courier New" w:cs="Courier New" w:hint="default"/>
+      </w:rPr>
+    </w:lvl>
+    <w:lvl w:ilvl="8" w:tplc="08130005" w:tentative="1">
+      <w:start w:val="1"/>
+      <w:numFmt w:val="bullet"/>
+      <w:lvlText w:val=""/>
+      <w:lvlJc w:val="left"/>
+      <w:pPr>
+        <w:ind w:left="6480" w:hanging="360"/>
+      </w:pPr>
+      <w:rPr>
+        <w:rFonts w:ascii="Wingdings" w:hAnsi="Wingdings" w:hint="default"/>
+      </w:rPr>
+    </w:lvl>
+  </w:abstractNum>
+  <w:num w:numId="1">
+    <w:abstractNumId w:val="0"/>
+  </w:num>
+  <w:num w:numId="2">
+    <w:abstractNumId w:val="2"/>
+  </w:num>
+  <w:num w:numId="3">
+    <w:abstractNumId w:val="1"/>
+  </w:num>
+</w:numbering>
+</file>
+
 <file path=word/styles.xml><?xml version="1.0" encoding="utf-8"?>
-<w:styles xmlns:mc="http://schemas.openxmlformats.org/markup-compatibility/2006" xmlns:r="http://schemas.openxmlformats.org/officeDocument/2006/relationships" xmlns:w="http://schemas.openxmlformats.org/wordprocessingml/2006/main" xmlns:w14="http://schemas.microsoft.com/office/word/2010/wordml" mc:Ignorable="w14">
+<w:styles xmlns:r="http://schemas.openxmlformats.org/officeDocument/2006/relationships" xmlns:w="http://schemas.openxmlformats.org/wordprocessingml/2006/main">
   <w:docDefaults>
     <w:rPrDefault>
       <w:rPr>
@@ -2620,6 +3235,7 @@
     <w:uiPriority w:val="99"/>
     <w:semiHidden/>
     <w:unhideWhenUsed/>
+    <w:qFormat/>
     <w:tblPr>
       <w:tblInd w:w="0" w:type="dxa"/>
       <w:tblCellMar>
@@ -2855,6 +3471,17 @@
       <w:color w:val="0000FF" w:themeColor="hyperlink"/>
       <w:u w:val="single"/>
     </w:rPr>
+  </w:style>
+  <w:style w:type="paragraph" w:styleId="Lijstalinea">
+    <w:name w:val="List Paragraph"/>
+    <w:basedOn w:val="Standaard"/>
+    <w:uiPriority w:val="34"/>
+    <w:qFormat/>
+    <w:rsid w:val="003B0B2C"/>
+    <w:pPr>
+      <w:ind w:left="720"/>
+      <w:contextualSpacing/>
+    </w:pPr>
   </w:style>
 </w:styles>
 </file>
@@ -3606,7 +4233,7 @@
 </file>
 
 <file path=customXml/itemProps1.xml><?xml version="1.0" encoding="utf-8"?>
-<ds:datastoreItem xmlns:ds="http://schemas.openxmlformats.org/officeDocument/2006/customXml" ds:itemID="{94261AD9-FE19-4182-88C0-500F21F549D4}">
+<ds:datastoreItem xmlns:ds="http://schemas.openxmlformats.org/officeDocument/2006/customXml" ds:itemID="{5702C3C0-4859-4CE0-8301-FF13BD95B103}">
   <ds:schemaRefs>
     <ds:schemaRef ds:uri="http://schemas.openxmlformats.org/officeDocument/2006/bibliography"/>
   </ds:schemaRefs>

</xml_diff>